<commit_message>
Fixed the game starting with multiple players
</commit_message>
<xml_diff>
--- a/Assets/Plugins/Bearded Man Studios Inc/Forge Networking/Forge Networking.docx
+++ b/Assets/Plugins/Bearded Man Studios Inc/Forge Networking/Forge Networking.docx
@@ -27,7 +27,7 @@
             <v:path o:extrusionok="f" gradientshapeok="t" o:connecttype="rect"/>
             <o:lock v:ext="edit" aspectratio="t"/>
           </v:shapetype>
-          <v:shape id="_x0000_i1025" type="#_x0000_t75" style="width:468pt;height:308.45pt">
+          <v:shape id="_x0000_i1025" type="#_x0000_t75" style="width:468pt;height:308.25pt">
             <v:imagedata r:id="rId6" o:title="Logo"/>
           </v:shape>
         </w:pict>
@@ -2189,49 +2189,12 @@
       </w:hyperlink>
     </w:p>
     <w:p>
-      <w:r>
-        <w:t xml:space="preserve">Main tutorial portal:  </w:t>
+      <w:bookmarkStart w:id="1" w:name="_GoBack"/>
+      <w:bookmarkEnd w:id="1"/>
+      <w:r>
+        <w:t xml:space="preserve">Main Unity Forum Thread:  </w:t>
       </w:r>
       <w:hyperlink r:id="rId9" w:history="1">
-        <w:r>
-          <w:rPr>
-            <w:rStyle w:val="Hyperlink"/>
-          </w:rPr>
-          <w:t>http://developers.forgearcade.com/Tutorials</w:t>
-        </w:r>
-      </w:hyperlink>
-    </w:p>
-    <w:p>
-      <w:r>
-        <w:t xml:space="preserve">Main Forums:  </w:t>
-      </w:r>
-      <w:hyperlink r:id="rId10" w:history="1">
-        <w:r>
-          <w:rPr>
-            <w:rStyle w:val="Hyperlink"/>
-          </w:rPr>
-          <w:t>http://forums.forgearcade.com/</w:t>
-        </w:r>
-      </w:hyperlink>
-    </w:p>
-    <w:p>
-      <w:r>
-        <w:t xml:space="preserve">Main Feedback Portal:  </w:t>
-      </w:r>
-      <w:hyperlink r:id="rId11" w:history="1">
-        <w:r>
-          <w:rPr>
-            <w:rStyle w:val="Hyperlink"/>
-          </w:rPr>
-          <w:t>http://developers.forgearcade.com/Feedback</w:t>
-        </w:r>
-      </w:hyperlink>
-    </w:p>
-    <w:p>
-      <w:r>
-        <w:t xml:space="preserve">Main Unity Forum Thread:  </w:t>
-      </w:r>
-      <w:hyperlink r:id="rId12" w:history="1">
         <w:r>
           <w:rPr>
             <w:rStyle w:val="Hyperlink"/>
@@ -2244,7 +2207,7 @@
       <w:r>
         <w:t xml:space="preserve">Beginner Videos:   </w:t>
       </w:r>
-      <w:hyperlink r:id="rId13" w:history="1">
+      <w:hyperlink r:id="rId10" w:history="1">
         <w:r>
           <w:rPr>
             <w:rStyle w:val="Hyperlink"/>
@@ -2257,7 +2220,7 @@
       <w:r>
         <w:t xml:space="preserve">Intermediate Videos:  </w:t>
       </w:r>
-      <w:hyperlink r:id="rId14" w:history="1">
+      <w:hyperlink r:id="rId11" w:history="1">
         <w:r>
           <w:rPr>
             <w:rStyle w:val="Hyperlink"/>
@@ -2273,12 +2236,12 @@
       <w:pPr>
         <w:pStyle w:val="Heading1"/>
       </w:pPr>
-      <w:bookmarkStart w:id="1" w:name="_Toc421105689"/>
+      <w:bookmarkStart w:id="2" w:name="_Toc421105689"/>
       <w:r>
         <w:lastRenderedPageBreak/>
         <w:t>Welcome</w:t>
       </w:r>
-      <w:bookmarkEnd w:id="1"/>
+      <w:bookmarkEnd w:id="2"/>
     </w:p>
     <w:p>
       <w:pPr>
@@ -2308,7 +2271,7 @@
         </w:rPr>
         <w:t xml:space="preserve"> system.  We would like to first thank you so much for supporting the system through your purchase.  We here at </w:t>
       </w:r>
-      <w:hyperlink r:id="rId15" w:history="1">
+      <w:hyperlink r:id="rId12" w:history="1">
         <w:r>
           <w:rPr>
             <w:rStyle w:val="Hyperlink"/>
@@ -2702,12 +2665,12 @@
       <w:pPr>
         <w:pStyle w:val="Heading1"/>
       </w:pPr>
-      <w:bookmarkStart w:id="2" w:name="_Toc421105690"/>
+      <w:bookmarkStart w:id="3" w:name="_Toc421105690"/>
       <w:r>
         <w:lastRenderedPageBreak/>
         <w:t>Getting Started</w:t>
       </w:r>
-      <w:bookmarkEnd w:id="2"/>
+      <w:bookmarkEnd w:id="3"/>
     </w:p>
     <w:p>
       <w:r>
@@ -2717,7 +2680,7 @@
       <w:r>
         <w:t xml:space="preserve">one networking solution for </w:t>
       </w:r>
-      <w:hyperlink r:id="rId16" w:history="1">
+      <w:hyperlink r:id="rId13" w:history="1">
         <w:r>
           <w:rPr>
             <w:rStyle w:val="Hyperlink"/>
@@ -2755,11 +2718,11 @@
       <w:pPr>
         <w:pStyle w:val="Heading1"/>
       </w:pPr>
-      <w:bookmarkStart w:id="3" w:name="_Toc421105691"/>
+      <w:bookmarkStart w:id="4" w:name="_Toc421105691"/>
       <w:r>
         <w:t>Specifications</w:t>
       </w:r>
-      <w:bookmarkEnd w:id="3"/>
+      <w:bookmarkEnd w:id="4"/>
     </w:p>
     <w:tbl>
       <w:tblPr>
@@ -3095,7 +3058,7 @@
       <w:pPr>
         <w:pStyle w:val="Heading1"/>
       </w:pPr>
-      <w:bookmarkStart w:id="4" w:name="_Toc421105692"/>
+      <w:bookmarkStart w:id="5" w:name="_Toc421105692"/>
       <w:r>
         <w:t>Data Compression</w:t>
       </w:r>
@@ -3105,7 +3068,7 @@
       <w:r>
         <w:t xml:space="preserve"> and Bandwidth</w:t>
       </w:r>
-      <w:bookmarkEnd w:id="4"/>
+      <w:bookmarkEnd w:id="5"/>
     </w:p>
     <w:p>
       <w:r>
@@ -3135,11 +3098,11 @@
       <w:pPr>
         <w:pStyle w:val="Heading2"/>
       </w:pPr>
-      <w:bookmarkStart w:id="5" w:name="_Toc421105693"/>
+      <w:bookmarkStart w:id="6" w:name="_Toc421105693"/>
       <w:r>
         <w:t>Delta Value Compression</w:t>
       </w:r>
-      <w:bookmarkEnd w:id="5"/>
+      <w:bookmarkEnd w:id="6"/>
     </w:p>
     <w:p>
       <w:r>
@@ -3161,11 +3124,11 @@
       <w:pPr>
         <w:pStyle w:val="Heading2"/>
       </w:pPr>
-      <w:bookmarkStart w:id="6" w:name="_Toc421105694"/>
+      <w:bookmarkStart w:id="7" w:name="_Toc421105694"/>
       <w:r>
         <w:t>Performance</w:t>
       </w:r>
-      <w:bookmarkEnd w:id="6"/>
+      <w:bookmarkEnd w:id="7"/>
     </w:p>
     <w:p>
       <w:r>
@@ -3251,11 +3214,11 @@
       <w:pPr>
         <w:pStyle w:val="Heading2"/>
       </w:pPr>
-      <w:bookmarkStart w:id="7" w:name="_Toc421105695"/>
+      <w:bookmarkStart w:id="8" w:name="_Toc421105695"/>
       <w:r>
         <w:t>Bandwidth Reduction</w:t>
       </w:r>
-      <w:bookmarkEnd w:id="7"/>
+      <w:bookmarkEnd w:id="8"/>
     </w:p>
     <w:p>
       <w:r>
@@ -3382,12 +3345,12 @@
       <w:pPr>
         <w:pStyle w:val="Heading1"/>
       </w:pPr>
-      <w:bookmarkStart w:id="8" w:name="_Toc421105696"/>
+      <w:bookmarkStart w:id="9" w:name="_Toc421105696"/>
       <w:r>
         <w:lastRenderedPageBreak/>
         <w:t>Questions &amp; Answers</w:t>
       </w:r>
-      <w:bookmarkEnd w:id="8"/>
+      <w:bookmarkEnd w:id="9"/>
     </w:p>
     <w:p>
       <w:pPr>
@@ -3505,7 +3468,7 @@
       <w:r>
         <w:t xml:space="preserve">  You can find these tutorials here:  </w:t>
       </w:r>
-      <w:hyperlink r:id="rId17" w:history="1">
+      <w:hyperlink r:id="rId14" w:history="1">
         <w:r>
           <w:rPr>
             <w:rStyle w:val="Hyperlink"/>
@@ -3648,22 +3611,22 @@
       <w:pPr>
         <w:pStyle w:val="Heading1"/>
       </w:pPr>
-      <w:bookmarkStart w:id="9" w:name="_Toc421105697"/>
+      <w:bookmarkStart w:id="10" w:name="_Toc421105697"/>
       <w:r>
         <w:lastRenderedPageBreak/>
         <w:t>Step By Step Example</w:t>
       </w:r>
-      <w:bookmarkEnd w:id="9"/>
+      <w:bookmarkEnd w:id="10"/>
     </w:p>
     <w:p>
       <w:pPr>
         <w:pStyle w:val="Heading2"/>
       </w:pPr>
-      <w:bookmarkStart w:id="10" w:name="_Toc421105698"/>
+      <w:bookmarkStart w:id="11" w:name="_Toc421105698"/>
       <w:r>
         <w:t>Before You Start</w:t>
       </w:r>
-      <w:bookmarkEnd w:id="10"/>
+      <w:bookmarkEnd w:id="11"/>
     </w:p>
     <w:p>
       <w:pPr>
@@ -3705,11 +3668,11 @@
       <w:pPr>
         <w:pStyle w:val="Heading2"/>
       </w:pPr>
-      <w:bookmarkStart w:id="11" w:name="_Toc421105699"/>
+      <w:bookmarkStart w:id="12" w:name="_Toc421105699"/>
       <w:r>
         <w:t>Importing the Package</w:t>
       </w:r>
-      <w:bookmarkEnd w:id="11"/>
+      <w:bookmarkEnd w:id="12"/>
     </w:p>
     <w:p>
       <w:pPr>
@@ -3822,11 +3785,11 @@
       <w:pPr>
         <w:pStyle w:val="Heading2"/>
       </w:pPr>
-      <w:bookmarkStart w:id="12" w:name="_Toc421105700"/>
+      <w:bookmarkStart w:id="13" w:name="_Toc421105700"/>
       <w:r>
         <w:t>Create a Scene</w:t>
       </w:r>
-      <w:bookmarkEnd w:id="12"/>
+      <w:bookmarkEnd w:id="13"/>
     </w:p>
     <w:p>
       <w:pPr>
@@ -3907,11 +3870,11 @@
       <w:pPr>
         <w:pStyle w:val="Heading2"/>
       </w:pPr>
-      <w:bookmarkStart w:id="13" w:name="_Toc421105701"/>
+      <w:bookmarkStart w:id="14" w:name="_Toc421105701"/>
       <w:r>
         <w:t>Making a Networked Cube</w:t>
       </w:r>
-      <w:bookmarkEnd w:id="13"/>
+      <w:bookmarkEnd w:id="14"/>
     </w:p>
     <w:p>
       <w:pPr>
@@ -3950,7 +3913,7 @@
       <w:pPr>
         <w:pStyle w:val="Heading2"/>
       </w:pPr>
-      <w:bookmarkStart w:id="14" w:name="_Toc421105702"/>
+      <w:bookmarkStart w:id="15" w:name="_Toc421105702"/>
       <w:r>
         <w:t xml:space="preserve">Making the Cube Move </w:t>
       </w:r>
@@ -3962,7 +3925,7 @@
       <w:r>
         <w:t xml:space="preserve"> the Network</w:t>
       </w:r>
-      <w:bookmarkEnd w:id="14"/>
+      <w:bookmarkEnd w:id="15"/>
     </w:p>
     <w:p>
       <w:pPr>
@@ -4241,7 +4204,6 @@
                 <w:szCs w:val="20"/>
               </w:rPr>
               <w:tab/>
-              <w:t>Protected override</w:t>
             </w:r>
             <w:r>
               <w:rPr>
@@ -4249,7 +4211,15 @@
                 <w:sz w:val="20"/>
                 <w:szCs w:val="20"/>
               </w:rPr>
-              <w:t xml:space="preserve"> Update()</w:t>
+              <w:t xml:space="preserve">private void </w:t>
+            </w:r>
+            <w:r>
+              <w:rPr>
+                <w:rFonts w:ascii="Courier New" w:eastAsia="Times New Roman" w:hAnsi="Courier New" w:cs="Courier New"/>
+                <w:sz w:val="20"/>
+                <w:szCs w:val="20"/>
+              </w:rPr>
+              <w:t>Update()</w:t>
             </w:r>
           </w:p>
           <w:p>
@@ -4331,23 +4301,31 @@
               </w:rPr>
               <w:tab/>
             </w:r>
-            <w:proofErr w:type="spellStart"/>
             <w:r>
               <w:rPr>
                 <w:rFonts w:ascii="Courier New" w:eastAsia="Times New Roman" w:hAnsi="Courier New" w:cs="Courier New"/>
                 <w:sz w:val="20"/>
                 <w:szCs w:val="20"/>
               </w:rPr>
-              <w:t>Base.Update</w:t>
-            </w:r>
-            <w:proofErr w:type="spellEnd"/>
+              <w:t>If (!</w:t>
+            </w:r>
+            <w:proofErr w:type="spellStart"/>
             <w:r>
               <w:rPr>
                 <w:rFonts w:ascii="Courier New" w:eastAsia="Times New Roman" w:hAnsi="Courier New" w:cs="Courier New"/>
                 <w:sz w:val="20"/>
                 <w:szCs w:val="20"/>
               </w:rPr>
-              <w:t>();</w:t>
+              <w:t>IsOwner</w:t>
+            </w:r>
+            <w:proofErr w:type="spellEnd"/>
+            <w:r>
+              <w:rPr>
+                <w:rFonts w:ascii="Courier New" w:eastAsia="Times New Roman" w:hAnsi="Courier New" w:cs="Courier New"/>
+                <w:sz w:val="20"/>
+                <w:szCs w:val="20"/>
+              </w:rPr>
+              <w:t>)</w:t>
             </w:r>
           </w:p>
           <w:p>
@@ -4376,6 +4354,38 @@
                 <w:szCs w:val="20"/>
               </w:rPr>
             </w:pPr>
+            <w:r>
+              <w:rPr>
+                <w:rFonts w:ascii="Courier New" w:eastAsia="Times New Roman" w:hAnsi="Courier New" w:cs="Courier New"/>
+                <w:sz w:val="20"/>
+                <w:szCs w:val="20"/>
+              </w:rPr>
+              <w:tab/>
+            </w:r>
+            <w:r>
+              <w:rPr>
+                <w:rFonts w:ascii="Courier New" w:eastAsia="Times New Roman" w:hAnsi="Courier New" w:cs="Courier New"/>
+                <w:sz w:val="20"/>
+                <w:szCs w:val="20"/>
+              </w:rPr>
+              <w:tab/>
+            </w:r>
+            <w:r>
+              <w:rPr>
+                <w:rFonts w:ascii="Courier New" w:eastAsia="Times New Roman" w:hAnsi="Courier New" w:cs="Courier New"/>
+                <w:sz w:val="20"/>
+                <w:szCs w:val="20"/>
+              </w:rPr>
+              <w:tab/>
+            </w:r>
+            <w:r>
+              <w:rPr>
+                <w:rFonts w:ascii="Courier New" w:eastAsia="Times New Roman" w:hAnsi="Courier New" w:cs="Courier New"/>
+                <w:sz w:val="20"/>
+                <w:szCs w:val="20"/>
+              </w:rPr>
+              <w:t>Return;</w:t>
+            </w:r>
           </w:p>
           <w:p>
             <w:pPr>
@@ -4419,32 +4429,6 @@
               </w:rPr>
               <w:tab/>
             </w:r>
-            <w:r>
-              <w:rPr>
-                <w:rFonts w:ascii="Courier New" w:eastAsia="Times New Roman" w:hAnsi="Courier New" w:cs="Courier New"/>
-                <w:sz w:val="20"/>
-                <w:szCs w:val="20"/>
-              </w:rPr>
-              <w:t>If (!</w:t>
-            </w:r>
-            <w:proofErr w:type="spellStart"/>
-            <w:r>
-              <w:rPr>
-                <w:rFonts w:ascii="Courier New" w:eastAsia="Times New Roman" w:hAnsi="Courier New" w:cs="Courier New"/>
-                <w:sz w:val="20"/>
-                <w:szCs w:val="20"/>
-              </w:rPr>
-              <w:t>IsOwner</w:t>
-            </w:r>
-            <w:proofErr w:type="spellEnd"/>
-            <w:r>
-              <w:rPr>
-                <w:rFonts w:ascii="Courier New" w:eastAsia="Times New Roman" w:hAnsi="Courier New" w:cs="Courier New"/>
-                <w:sz w:val="20"/>
-                <w:szCs w:val="20"/>
-              </w:rPr>
-              <w:t>)</w:t>
-            </w:r>
           </w:p>
           <w:p>
             <w:pPr>
@@ -4487,22 +4471,43 @@
                 <w:szCs w:val="20"/>
               </w:rPr>
               <w:tab/>
-            </w:r>
+              <w:t>if (</w:t>
+            </w:r>
+            <w:proofErr w:type="spellStart"/>
             <w:r>
               <w:rPr>
                 <w:rFonts w:ascii="Courier New" w:eastAsia="Times New Roman" w:hAnsi="Courier New" w:cs="Courier New"/>
                 <w:sz w:val="20"/>
                 <w:szCs w:val="20"/>
               </w:rPr>
-              <w:tab/>
-            </w:r>
+              <w:t>Input.GetKeyDown</w:t>
+            </w:r>
+            <w:proofErr w:type="spellEnd"/>
             <w:r>
               <w:rPr>
                 <w:rFonts w:ascii="Courier New" w:eastAsia="Times New Roman" w:hAnsi="Courier New" w:cs="Courier New"/>
                 <w:sz w:val="20"/>
                 <w:szCs w:val="20"/>
               </w:rPr>
-              <w:t>Return;</w:t>
+              <w:t>(</w:t>
+            </w:r>
+            <w:proofErr w:type="spellStart"/>
+            <w:r>
+              <w:rPr>
+                <w:rFonts w:ascii="Courier New" w:eastAsia="Times New Roman" w:hAnsi="Courier New" w:cs="Courier New"/>
+                <w:sz w:val="20"/>
+                <w:szCs w:val="20"/>
+              </w:rPr>
+              <w:t>KeyCode.UpArrow</w:t>
+            </w:r>
+            <w:proofErr w:type="spellEnd"/>
+            <w:r>
+              <w:rPr>
+                <w:rFonts w:ascii="Courier New" w:eastAsia="Times New Roman" w:hAnsi="Courier New" w:cs="Courier New"/>
+                <w:sz w:val="20"/>
+                <w:szCs w:val="20"/>
+              </w:rPr>
+              <w:t>))</w:t>
             </w:r>
           </w:p>
           <w:p>
@@ -4547,164 +4552,31 @@
               </w:rPr>
               <w:tab/>
             </w:r>
-          </w:p>
-          <w:p>
-            <w:pPr>
-              <w:tabs>
-                <w:tab w:val="left" w:pos="916"/>
-                <w:tab w:val="left" w:pos="1832"/>
-                <w:tab w:val="left" w:pos="2748"/>
-                <w:tab w:val="left" w:pos="3664"/>
-                <w:tab w:val="left" w:pos="4580"/>
-                <w:tab w:val="left" w:pos="5496"/>
-                <w:tab w:val="left" w:pos="6412"/>
-                <w:tab w:val="left" w:pos="7328"/>
-                <w:tab w:val="left" w:pos="8244"/>
-                <w:tab w:val="left" w:pos="9160"/>
-                <w:tab w:val="left" w:pos="10076"/>
-                <w:tab w:val="left" w:pos="10992"/>
-                <w:tab w:val="left" w:pos="11908"/>
-                <w:tab w:val="left" w:pos="12824"/>
-                <w:tab w:val="left" w:pos="13740"/>
-                <w:tab w:val="left" w:pos="14656"/>
-              </w:tabs>
+            <w:r>
               <w:rPr>
                 <w:rFonts w:ascii="Courier New" w:eastAsia="Times New Roman" w:hAnsi="Courier New" w:cs="Courier New"/>
                 <w:sz w:val="20"/>
                 <w:szCs w:val="20"/>
               </w:rPr>
-            </w:pPr>
+              <w:tab/>
+            </w:r>
+            <w:proofErr w:type="spellStart"/>
             <w:r>
               <w:rPr>
                 <w:rFonts w:ascii="Courier New" w:eastAsia="Times New Roman" w:hAnsi="Courier New" w:cs="Courier New"/>
                 <w:sz w:val="20"/>
                 <w:szCs w:val="20"/>
               </w:rPr>
-              <w:tab/>
-            </w:r>
+              <w:t>transform.position</w:t>
+            </w:r>
+            <w:proofErr w:type="spellEnd"/>
             <w:r>
               <w:rPr>
                 <w:rFonts w:ascii="Courier New" w:eastAsia="Times New Roman" w:hAnsi="Courier New" w:cs="Courier New"/>
                 <w:sz w:val="20"/>
                 <w:szCs w:val="20"/>
               </w:rPr>
-              <w:tab/>
-              <w:t>if (</w:t>
-            </w:r>
-            <w:proofErr w:type="spellStart"/>
-            <w:r>
-              <w:rPr>
-                <w:rFonts w:ascii="Courier New" w:eastAsia="Times New Roman" w:hAnsi="Courier New" w:cs="Courier New"/>
-                <w:sz w:val="20"/>
-                <w:szCs w:val="20"/>
-              </w:rPr>
-              <w:t>Input.GetKeyDown</w:t>
-            </w:r>
-            <w:proofErr w:type="spellEnd"/>
-            <w:r>
-              <w:rPr>
-                <w:rFonts w:ascii="Courier New" w:eastAsia="Times New Roman" w:hAnsi="Courier New" w:cs="Courier New"/>
-                <w:sz w:val="20"/>
-                <w:szCs w:val="20"/>
-              </w:rPr>
-              <w:t>(</w:t>
-            </w:r>
-            <w:proofErr w:type="spellStart"/>
-            <w:r>
-              <w:rPr>
-                <w:rFonts w:ascii="Courier New" w:eastAsia="Times New Roman" w:hAnsi="Courier New" w:cs="Courier New"/>
-                <w:sz w:val="20"/>
-                <w:szCs w:val="20"/>
-              </w:rPr>
-              <w:t>KeyCode.UpArrow</w:t>
-            </w:r>
-            <w:proofErr w:type="spellEnd"/>
-            <w:r>
-              <w:rPr>
-                <w:rFonts w:ascii="Courier New" w:eastAsia="Times New Roman" w:hAnsi="Courier New" w:cs="Courier New"/>
-                <w:sz w:val="20"/>
-                <w:szCs w:val="20"/>
-              </w:rPr>
-              <w:t>))</w:t>
-            </w:r>
-          </w:p>
-          <w:p>
-            <w:pPr>
-              <w:tabs>
-                <w:tab w:val="left" w:pos="916"/>
-                <w:tab w:val="left" w:pos="1832"/>
-                <w:tab w:val="left" w:pos="2748"/>
-                <w:tab w:val="left" w:pos="3664"/>
-                <w:tab w:val="left" w:pos="4580"/>
-                <w:tab w:val="left" w:pos="5496"/>
-                <w:tab w:val="left" w:pos="6412"/>
-                <w:tab w:val="left" w:pos="7328"/>
-                <w:tab w:val="left" w:pos="8244"/>
-                <w:tab w:val="left" w:pos="9160"/>
-                <w:tab w:val="left" w:pos="10076"/>
-                <w:tab w:val="left" w:pos="10992"/>
-                <w:tab w:val="left" w:pos="11908"/>
-                <w:tab w:val="left" w:pos="12824"/>
-                <w:tab w:val="left" w:pos="13740"/>
-                <w:tab w:val="left" w:pos="14656"/>
-              </w:tabs>
-              <w:rPr>
-                <w:rFonts w:ascii="Courier New" w:eastAsia="Times New Roman" w:hAnsi="Courier New" w:cs="Courier New"/>
-                <w:sz w:val="20"/>
-                <w:szCs w:val="20"/>
-              </w:rPr>
-            </w:pPr>
-            <w:r>
-              <w:rPr>
-                <w:rFonts w:ascii="Courier New" w:eastAsia="Times New Roman" w:hAnsi="Courier New" w:cs="Courier New"/>
-                <w:sz w:val="20"/>
-                <w:szCs w:val="20"/>
-              </w:rPr>
-              <w:tab/>
-            </w:r>
-            <w:r>
-              <w:rPr>
-                <w:rFonts w:ascii="Courier New" w:eastAsia="Times New Roman" w:hAnsi="Courier New" w:cs="Courier New"/>
-                <w:sz w:val="20"/>
-                <w:szCs w:val="20"/>
-              </w:rPr>
-              <w:tab/>
-            </w:r>
-            <w:r>
-              <w:rPr>
-                <w:rFonts w:ascii="Courier New" w:eastAsia="Times New Roman" w:hAnsi="Courier New" w:cs="Courier New"/>
-                <w:sz w:val="20"/>
-                <w:szCs w:val="20"/>
-              </w:rPr>
-              <w:tab/>
-            </w:r>
-            <w:proofErr w:type="spellStart"/>
-            <w:r>
-              <w:rPr>
-                <w:rFonts w:ascii="Courier New" w:eastAsia="Times New Roman" w:hAnsi="Courier New" w:cs="Courier New"/>
-                <w:sz w:val="20"/>
-                <w:szCs w:val="20"/>
-              </w:rPr>
-              <w:t>transform.position</w:t>
-            </w:r>
-            <w:proofErr w:type="spellEnd"/>
-            <w:r>
-              <w:rPr>
-                <w:rFonts w:ascii="Courier New" w:eastAsia="Times New Roman" w:hAnsi="Courier New" w:cs="Courier New"/>
-                <w:sz w:val="20"/>
-                <w:szCs w:val="20"/>
-              </w:rPr>
-              <w:t xml:space="preserve"> </w:t>
-            </w:r>
-            <w:bookmarkStart w:id="15" w:name="_GoBack"/>
-            <w:bookmarkEnd w:id="15"/>
-            <w:r>
-              <w:rPr>
-                <w:rFonts w:ascii="Courier New" w:eastAsia="Times New Roman" w:hAnsi="Courier New" w:cs="Courier New"/>
-                <w:sz w:val="20"/>
-                <w:szCs w:val="20"/>
-              </w:rPr>
-              <w:t>+= Vector3.up;</w:t>
+              <w:t xml:space="preserve"> += Vector3.up;</w:t>
             </w:r>
           </w:p>
           <w:p>
@@ -5853,7 +5725,7 @@
       <w:r>
         <w:t xml:space="preserve">” page for more information:  </w:t>
       </w:r>
-      <w:hyperlink r:id="rId18" w:history="1">
+      <w:hyperlink r:id="rId15" w:history="1">
         <w:r>
           <w:rPr>
             <w:rStyle w:val="Hyperlink"/>
@@ -6121,7 +5993,7 @@
       <w:r>
         <w:t xml:space="preserve"> website (</w:t>
       </w:r>
-      <w:hyperlink r:id="rId19" w:history="1">
+      <w:hyperlink r:id="rId16" w:history="1">
         <w:r>
           <w:rPr>
             <w:rStyle w:val="Hyperlink"/>
@@ -6184,6 +6056,33 @@
       </w:pPr>
       <w:bookmarkStart w:id="21" w:name="_Toc421105708"/>
       <w:r>
+        <w:t xml:space="preserve">Please visit </w:t>
+      </w:r>
+      <w:hyperlink r:id="rId17" w:history="1">
+        <w:r>
+          <w:rPr>
+            <w:rStyle w:val="Hyperlink"/>
+          </w:rPr>
+          <w:t>http://developers.forgepowered.com/Changelog</w:t>
+        </w:r>
+      </w:hyperlink>
+      <w:r>
+        <w:t xml:space="preserve"> </w:t>
+      </w:r>
+      <w:r>
+        <w:t xml:space="preserve">for a completed </w:t>
+      </w:r>
+      <w:proofErr w:type="spellStart"/>
+      <w:r>
+        <w:t>changelist</w:t>
+      </w:r>
+      <w:proofErr w:type="spellEnd"/>
+    </w:p>
+    <w:p>
+      <w:pPr>
+        <w:pStyle w:val="Heading2"/>
+      </w:pPr>
+      <w:r>
         <w:t>Release V1:</w:t>
       </w:r>
       <w:bookmarkEnd w:id="21"/>
@@ -6476,7 +6375,6 @@
       </w:pPr>
       <w:bookmarkStart w:id="24" w:name="_Toc421105711"/>
       <w:r>
-        <w:lastRenderedPageBreak/>
         <w:t xml:space="preserve">Beta V13.5 </w:t>
       </w:r>
       <w:proofErr w:type="spellStart"/>
@@ -10392,7 +10290,7 @@
 </file>
 
 <file path=customXml/itemProps1.xml><?xml version="1.0" encoding="utf-8"?>
-<ds:datastoreItem xmlns:ds="http://schemas.openxmlformats.org/officeDocument/2006/customXml" ds:itemID="{1E4AEB0E-6B50-4CC9-89D0-FB8142B6278A}">
+<ds:datastoreItem xmlns:ds="http://schemas.openxmlformats.org/officeDocument/2006/customXml" ds:itemID="{13FCD51F-D1CF-40EC-BCC1-10A6BA0F1053}">
   <ds:schemaRefs>
     <ds:schemaRef ds:uri="http://schemas.openxmlformats.org/officeDocument/2006/bibliography"/>
   </ds:schemaRefs>

</xml_diff>